<commit_message>
made it just one vsd
</commit_message>
<xml_diff>
--- a/docs/activitdydiagrams.docx
+++ b/docs/activitdydiagrams.docx
@@ -4,7 +4,7 @@
   <w:body>
     <w:p>
       <w:r>
-        <w:object w:dxaOrig="22846" w:dyaOrig="28949">
+        <w:object w:dxaOrig="11051" w:dyaOrig="10789">
           <v:shapetype id="_x0000_t75" coordsize="21600,21600" o:spt="75" o:preferrelative="t" path="m@4@5l@4@11@9@11@9@5xe" filled="f" stroked="f">
             <v:stroke joinstyle="miter"/>
             <v:formulas>
@@ -24,14 +24,12 @@
             <v:path o:extrusionok="f" gradientshapeok="t" o:connecttype="rect"/>
             <o:lock v:ext="edit" aspectratio="t"/>
           </v:shapetype>
-          <v:shape id="_x0000_i1025" type="#_x0000_t75" style="width:1143.6pt;height:1447.5pt" o:ole="">
+          <v:shape id="_x0000_i1025" type="#_x0000_t75" style="width:552.6pt;height:539.55pt" o:ole="">
             <v:imagedata r:id="rId5" o:title=""/>
           </v:shape>
-          <o:OLEObject Type="Embed" ProgID="Visio.Drawing.11" ShapeID="_x0000_i1025" DrawAspect="Content" ObjectID="_1366051394" r:id="rId6"/>
+          <o:OLEObject Type="Embed" ProgID="Visio.Drawing.11" ShapeID="_x0000_i1025" DrawAspect="Content" ObjectID="_1366054063" r:id="rId6"/>
         </w:object>
       </w:r>
-      <w:bookmarkStart w:id="0" w:name="_GoBack"/>
-      <w:bookmarkEnd w:id="0"/>
     </w:p>
     <w:sectPr>
       <w:pgSz w:w="23040" w:h="28800" w:code="165"/>

</xml_diff>